<commit_message>
Made minor changes to agenda for week 4
</commit_message>
<xml_diff>
--- a/docs/agendas/week-04.docx
+++ b/docs/agendas/week-04.docx
@@ -37,7 +37,79 @@
           <w:szCs w:val="56"/>
           <w:lang w:val="en-US"/>
         </w:rPr>
-        <w:t>for 28.02.2023 (Week 3)</w:t>
+        <w:t xml:space="preserve">for </w:t>
+      </w:r>
+      <w:r>
+        <w:rPr>
+          <w:rFonts w:asciiTheme="majorHAnsi" w:eastAsiaTheme="majorEastAsia" w:hAnsiTheme="majorHAnsi" w:cstheme="majorBidi"/>
+          <w:color w:val="F1BE3E"/>
+          <w:spacing w:val="-10"/>
+          <w:kern w:val="2"/>
+          <w:sz w:val="56"/>
+          <w:szCs w:val="56"/>
+          <w:lang w:val="en-US"/>
+        </w:rPr>
+        <w:t>07</w:t>
+      </w:r>
+      <w:r>
+        <w:rPr>
+          <w:rFonts w:asciiTheme="majorHAnsi" w:eastAsiaTheme="majorEastAsia" w:hAnsiTheme="majorHAnsi" w:cstheme="majorBidi"/>
+          <w:color w:val="F1BE3E"/>
+          <w:spacing w:val="-10"/>
+          <w:kern w:val="2"/>
+          <w:sz w:val="56"/>
+          <w:szCs w:val="56"/>
+          <w:lang w:val="en-US"/>
+        </w:rPr>
+        <w:t>.0</w:t>
+      </w:r>
+      <w:r>
+        <w:rPr>
+          <w:rFonts w:asciiTheme="majorHAnsi" w:eastAsiaTheme="majorEastAsia" w:hAnsiTheme="majorHAnsi" w:cstheme="majorBidi"/>
+          <w:color w:val="F1BE3E"/>
+          <w:spacing w:val="-10"/>
+          <w:kern w:val="2"/>
+          <w:sz w:val="56"/>
+          <w:szCs w:val="56"/>
+          <w:lang w:val="en-US"/>
+        </w:rPr>
+        <w:t>3</w:t>
+      </w:r>
+      <w:r>
+        <w:rPr>
+          <w:rFonts w:asciiTheme="majorHAnsi" w:eastAsiaTheme="majorEastAsia" w:hAnsiTheme="majorHAnsi" w:cstheme="majorBidi"/>
+          <w:color w:val="F1BE3E"/>
+          <w:spacing w:val="-10"/>
+          <w:kern w:val="2"/>
+          <w:sz w:val="56"/>
+          <w:szCs w:val="56"/>
+          <w:lang w:val="en-US"/>
+        </w:rPr>
+        <w:t xml:space="preserve">.2023 (Week </w:t>
+      </w:r>
+      <w:r>
+        <w:rPr>
+          <w:rFonts w:asciiTheme="majorHAnsi" w:eastAsiaTheme="majorEastAsia" w:hAnsiTheme="majorHAnsi" w:cstheme="majorBidi"/>
+          <w:color w:val="F1BE3E"/>
+          <w:spacing w:val="-10"/>
+          <w:kern w:val="2"/>
+          <w:sz w:val="56"/>
+          <w:szCs w:val="56"/>
+          <w:lang w:val="en-US"/>
+        </w:rPr>
+        <w:t>4</w:t>
+      </w:r>
+      <w:r>
+        <w:rPr>
+          <w:rFonts w:asciiTheme="majorHAnsi" w:eastAsiaTheme="majorEastAsia" w:hAnsiTheme="majorHAnsi" w:cstheme="majorBidi"/>
+          <w:color w:val="F1BE3E"/>
+          <w:spacing w:val="-10"/>
+          <w:kern w:val="2"/>
+          <w:sz w:val="56"/>
+          <w:szCs w:val="56"/>
+          <w:lang w:val="en-US"/>
+        </w:rPr>
+        <w:t>)</w:t>
       </w:r>
     </w:p>
     <w:p>
@@ -924,8 +996,16 @@
         <w:rPr>
           <w:lang w:val="en-US"/>
         </w:rPr>
-        <w:t>Mention that toString</w:t>
-      </w:r>
+        <w:t xml:space="preserve">Mention that </w:t>
+      </w:r>
+      <w:proofErr w:type="spellStart"/>
+      <w:r>
+        <w:rPr>
+          <w:lang w:val="en-US"/>
+        </w:rPr>
+        <w:t>toString</w:t>
+      </w:r>
+      <w:proofErr w:type="spellEnd"/>
       <w:r>
         <w:rPr>
           <w:lang w:val="en-US"/>
@@ -956,6 +1036,12 @@
         </w:rPr>
         <w:t>ike and discuss merging the branch on to main.</w:t>
       </w:r>
+      <w:r>
+        <w:rPr>
+          <w:lang w:val="en-US"/>
+        </w:rPr>
+        <w:t xml:space="preserve"> Remind about tests, GitLab issues and branch naming conventions.</w:t>
+      </w:r>
     </w:p>
     <w:p>
       <w:pPr>
@@ -982,16 +1068,33 @@
       <w:pPr>
         <w:ind w:left="-567"/>
         <w:rPr>
-          <w:b/>
-          <w:bCs/>
-          <w:color w:val="000000" w:themeColor="text1"/>
-          <w:lang w:val="en-US"/>
-        </w:rPr>
-      </w:pPr>
-      <w:r>
-        <w:rPr>
-          <w:lang w:val="en-US"/>
-        </w:rPr>
+          <w:lang w:val="en-US"/>
+        </w:rPr>
+      </w:pPr>
+    </w:p>
+    <w:p>
+      <w:pPr>
+        <w:ind w:left="-567"/>
+        <w:rPr>
+          <w:lang w:val="en-US"/>
+        </w:rPr>
+      </w:pPr>
+    </w:p>
+    <w:p>
+      <w:pPr>
+        <w:ind w:left="-567"/>
+        <w:rPr>
+          <w:b/>
+          <w:bCs/>
+          <w:color w:val="000000" w:themeColor="text1"/>
+          <w:lang w:val="en-US"/>
+        </w:rPr>
+      </w:pPr>
+      <w:r>
+        <w:rPr>
+          <w:lang w:val="en-US"/>
+        </w:rPr>
+        <w:lastRenderedPageBreak/>
         <w:t>1</w:t>
       </w:r>
       <w:r>
@@ -1070,7 +1173,52 @@
           <w:color w:val="000000" w:themeColor="text1"/>
           <w:lang w:val="en-US"/>
         </w:rPr>
-        <w:t xml:space="preserve"> Next deadline: Meaningful MR, 10-03</w:t>
+        <w:t xml:space="preserve"> Next deadline</w:t>
+      </w:r>
+      <w:r>
+        <w:rPr>
+          <w:b/>
+          <w:bCs/>
+          <w:color w:val="000000" w:themeColor="text1"/>
+          <w:lang w:val="en-US"/>
+        </w:rPr>
+        <w:t>s</w:t>
+      </w:r>
+      <w:r>
+        <w:rPr>
+          <w:b/>
+          <w:bCs/>
+          <w:color w:val="000000" w:themeColor="text1"/>
+          <w:lang w:val="en-US"/>
+        </w:rPr>
+        <w:t>: Meaningful MR</w:t>
+      </w:r>
+      <w:r>
+        <w:rPr>
+          <w:b/>
+          <w:bCs/>
+          <w:color w:val="000000" w:themeColor="text1"/>
+          <w:lang w:val="en-US"/>
+        </w:rPr>
+        <w:t xml:space="preserve"> and </w:t>
+      </w:r>
+      <w:r>
+        <w:rPr>
+          <w:b/>
+          <w:bCs/>
+          <w:color w:val="000000" w:themeColor="text1"/>
+          <w:lang w:val="en-US"/>
+        </w:rPr>
+        <w:t>Buddy Check</w:t>
+      </w:r>
+      <w:r>
+        <w:rPr>
+          <w:b/>
+          <w:bCs/>
+          <w:color w:val="000000" w:themeColor="text1"/>
+          <w:lang w:val="en-US"/>
+        </w:rPr>
+        <w:t>, 10-03</w:t>
       </w:r>
     </w:p>
     <w:p>
@@ -1111,6 +1259,16 @@
     </w:p>
     <w:p>
       <w:pPr>
+        <w:ind w:left="1437"/>
+        <w:rPr>
+          <w:bCs/>
+          <w:color w:val="000000" w:themeColor="text1"/>
+          <w:lang w:val="en-US"/>
+        </w:rPr>
+      </w:pPr>
+    </w:p>
+    <w:p>
+      <w:pPr>
         <w:ind w:left="-567"/>
         <w:rPr>
           <w:b/>
@@ -1123,7 +1281,6 @@
         <w:rPr>
           <w:lang w:val="en-US"/>
         </w:rPr>
-        <w:lastRenderedPageBreak/>
         <w:t>14:10 – 14:15</w:t>
       </w:r>
       <w:r>

</xml_diff>